<commit_message>
Updated the doc with some more information to newcomers
</commit_message>
<xml_diff>
--- a/Doc/Python installation for very first steps.docx
+++ b/Doc/Python installation for very first steps.docx
@@ -1,6 +1,6 @@
 
 <file path=word/document.xml><?xml version="1.0" encoding="utf-8"?>
-<w:document xmlns:wpc="http://schemas.microsoft.com/office/word/2010/wordprocessingCanvas" xmlns:cx="http://schemas.microsoft.com/office/drawing/2014/chartex" xmlns:cx1="http://schemas.microsoft.com/office/drawing/2015/9/8/chartex" xmlns:cx2="http://schemas.microsoft.com/office/drawing/2015/10/21/chartex" xmlns:cx3="http://schemas.microsoft.com/office/drawing/2016/5/9/chartex" xmlns:cx4="http://schemas.microsoft.com/office/drawing/2016/5/10/chartex" xmlns:cx5="http://schemas.microsoft.com/office/drawing/2016/5/11/chartex" xmlns:cx6="http://schemas.microsoft.com/office/drawing/2016/5/12/chartex" xmlns:cx7="http://schemas.microsoft.com/office/drawing/2016/5/13/chartex" xmlns:cx8="http://schemas.microsoft.com/office/drawing/2016/5/14/chartex" xmlns:mc="http://schemas.openxmlformats.org/markup-compatibility/2006" xmlns:aink="http://schemas.microsoft.com/office/drawing/2016/ink" xmlns:am3d="http://schemas.microsoft.com/office/drawing/2017/model3d" xmlns:o="urn:schemas-microsoft-com:office:office" xmlns:r="http://schemas.openxmlformats.org/officeDocument/2006/relationships" xmlns:m="http://schemas.openxmlformats.org/officeDocument/2006/math" xmlns:v="urn:schemas-microsoft-com:vml" xmlns:wp14="http://schemas.microsoft.com/office/word/2010/wordprocessingDrawing" xmlns:wp="http://schemas.openxmlformats.org/drawingml/2006/wordprocessingDrawing" xmlns:w10="urn:schemas-microsoft-com:office:word" xmlns:w="http://schemas.openxmlformats.org/wordprocessingml/2006/main" xmlns:w14="http://schemas.microsoft.com/office/word/2010/wordml" xmlns:w15="http://schemas.microsoft.com/office/word/2012/wordml" xmlns:w16cex="http://schemas.microsoft.com/office/word/2018/wordml/cex" xmlns:w16cid="http://schemas.microsoft.com/office/word/2016/wordml/cid" xmlns:w16="http://schemas.microsoft.com/office/word/2018/wordml" xmlns:w16sdtdh="http://schemas.microsoft.com/office/word/2020/wordml/sdtdatahash" xmlns:w16se="http://schemas.microsoft.com/office/word/2015/wordml/symex" xmlns:wpg="http://schemas.microsoft.com/office/word/2010/wordprocessingGroup" xmlns:wpi="http://schemas.microsoft.com/office/word/2010/wordprocessingInk" xmlns:wne="http://schemas.microsoft.com/office/word/2006/wordml" xmlns:wps="http://schemas.microsoft.com/office/word/2010/wordprocessingShape" mc:Ignorable="w14 w15 w16se w16cid w16 w16cex w16sdtdh wp14">
+<w:document xmlns:wpc="http://schemas.microsoft.com/office/word/2010/wordprocessingCanvas" xmlns:cx="http://schemas.microsoft.com/office/drawing/2014/chartex" xmlns:cx1="http://schemas.microsoft.com/office/drawing/2015/9/8/chartex" xmlns:cx2="http://schemas.microsoft.com/office/drawing/2015/10/21/chartex" xmlns:cx3="http://schemas.microsoft.com/office/drawing/2016/5/9/chartex" xmlns:cx4="http://schemas.microsoft.com/office/drawing/2016/5/10/chartex" xmlns:cx5="http://schemas.microsoft.com/office/drawing/2016/5/11/chartex" xmlns:cx6="http://schemas.microsoft.com/office/drawing/2016/5/12/chartex" xmlns:cx7="http://schemas.microsoft.com/office/drawing/2016/5/13/chartex" xmlns:cx8="http://schemas.microsoft.com/office/drawing/2016/5/14/chartex" xmlns:mc="http://schemas.openxmlformats.org/markup-compatibility/2006" xmlns:aink="http://schemas.microsoft.com/office/drawing/2016/ink" xmlns:am3d="http://schemas.microsoft.com/office/drawing/2017/model3d" xmlns:o="urn:schemas-microsoft-com:office:office" xmlns:oel="http://schemas.microsoft.com/office/2019/extlst" xmlns:r="http://schemas.openxmlformats.org/officeDocument/2006/relationships" xmlns:m="http://schemas.openxmlformats.org/officeDocument/2006/math" xmlns:v="urn:schemas-microsoft-com:vml" xmlns:wp14="http://schemas.microsoft.com/office/word/2010/wordprocessingDrawing" xmlns:wp="http://schemas.openxmlformats.org/drawingml/2006/wordprocessingDrawing" xmlns:w10="urn:schemas-microsoft-com:office:word" xmlns:w="http://schemas.openxmlformats.org/wordprocessingml/2006/main" xmlns:w14="http://schemas.microsoft.com/office/word/2010/wordml" xmlns:w15="http://schemas.microsoft.com/office/word/2012/wordml" xmlns:w16cex="http://schemas.microsoft.com/office/word/2018/wordml/cex" xmlns:w16cid="http://schemas.microsoft.com/office/word/2016/wordml/cid" xmlns:w16="http://schemas.microsoft.com/office/word/2018/wordml" xmlns:w16sdtdh="http://schemas.microsoft.com/office/word/2020/wordml/sdtdatahash" xmlns:w16se="http://schemas.microsoft.com/office/word/2015/wordml/symex" xmlns:wpg="http://schemas.microsoft.com/office/word/2010/wordprocessingGroup" xmlns:wpi="http://schemas.microsoft.com/office/word/2010/wordprocessingInk" xmlns:wne="http://schemas.microsoft.com/office/word/2006/wordml" xmlns:wps="http://schemas.microsoft.com/office/word/2010/wordprocessingShape" mc:Ignorable="w14 w15 w16se w16cid w16 w16cex w16sdtdh wp14">
   <w:body>
     <w:p>
       <w:pPr>
@@ -25,35 +25,7 @@
         <w:rPr>
           <w:color w:val="FF0000"/>
         </w:rPr>
-        <w:t xml:space="preserve">Attention: If you plan to use the tool </w:t>
-      </w:r>
-      <w:proofErr w:type="spellStart"/>
-      <w:r>
-        <w:rPr>
-          <w:color w:val="FF0000"/>
-        </w:rPr>
-        <w:t>pyxll</w:t>
-      </w:r>
-      <w:proofErr w:type="spellEnd"/>
-      <w:r>
-        <w:rPr>
-          <w:color w:val="FF0000"/>
-        </w:rPr>
-        <w:t xml:space="preserve"> (coupling python and Excel), you </w:t>
-      </w:r>
-      <w:proofErr w:type="gramStart"/>
-      <w:r>
-        <w:rPr>
-          <w:color w:val="FF0000"/>
-        </w:rPr>
-        <w:t>have to</w:t>
-      </w:r>
-      <w:proofErr w:type="gramEnd"/>
-      <w:r>
-        <w:rPr>
-          <w:color w:val="FF0000"/>
-        </w:rPr>
-        <w:t xml:space="preserve"> adapt your python installation to the installed Office (same bit width of the installation 32Bit/64Bit).</w:t>
+        <w:t>Attention: If you plan to use the tool pyxll (coupling python and Excel), you have to adapt your python installation to the installed Office (same bit width of the installation 32Bit/64Bit).</w:t>
       </w:r>
     </w:p>
     <w:p>
@@ -1094,50 +1066,138 @@
     </w:sdt>
     <w:p>
       <w:pPr>
-        <w:pStyle w:val="BodyText"/>
-      </w:pPr>
-    </w:p>
-    <w:p>
-      <w:pPr>
         <w:pStyle w:val="Heading1"/>
       </w:pPr>
-      <w:bookmarkStart w:id="1" w:name="_Toc99016736"/>
-      <w:r>
-        <w:t>Anaconda</w:t>
-      </w:r>
-      <w:bookmarkEnd w:id="1"/>
-      <w:r>
-        <w:t xml:space="preserve"> </w:t>
-      </w:r>
-    </w:p>
-    <w:p>
-      <w:r>
-        <w:t>(</w:t>
-      </w:r>
-      <w:proofErr w:type="gramStart"/>
-      <w:r>
-        <w:t>python</w:t>
-      </w:r>
-      <w:proofErr w:type="gramEnd"/>
-      <w:r>
-        <w:t xml:space="preserve">, </w:t>
-      </w:r>
-      <w:proofErr w:type="spellStart"/>
-      <w:r>
-        <w:t>jupyter</w:t>
-      </w:r>
-      <w:proofErr w:type="spellEnd"/>
-      <w:r>
-        <w:t xml:space="preserve">): </w:t>
-      </w:r>
+      <w:r>
+        <w:t>S</w:t>
+      </w:r>
+      <w:r>
+        <w:t>oftware</w:t>
+      </w:r>
+    </w:p>
+    <w:p>
+      <w:pPr>
+        <w:pStyle w:val="Heading2"/>
+      </w:pPr>
+      <w:r>
+        <w:t>Python</w:t>
+      </w:r>
+    </w:p>
+    <w:p>
+      <w:pPr>
+        <w:pStyle w:val="EMPIRbodytext"/>
+        <w:rPr>
+          <w:lang w:eastAsia="zh-CN"/>
+        </w:rPr>
+      </w:pPr>
+      <w:r>
+        <w:rPr>
+          <w:lang w:eastAsia="zh-CN"/>
+        </w:rPr>
+        <w:t>Python is a high-level, interpreted, general-purpose programming language.</w:t>
+      </w:r>
+      <w:r>
+        <w:rPr>
+          <w:lang w:eastAsia="zh-CN"/>
+        </w:rPr>
+        <w:t xml:space="preserve"> Chosen here for the free arability, widespread use and</w:t>
+      </w:r>
+      <w:r>
+        <w:rPr>
+          <w:lang w:eastAsia="zh-CN"/>
+        </w:rPr>
+        <w:t xml:space="preserve"> high number </w:t>
+      </w:r>
+      <w:r>
+        <w:rPr>
+          <w:lang w:eastAsia="zh-CN"/>
+        </w:rPr>
+        <w:t xml:space="preserve">of scientific </w:t>
+      </w:r>
+      <w:r>
+        <w:rPr>
+          <w:lang w:eastAsia="zh-CN"/>
+        </w:rPr>
+        <w:t>tools</w:t>
+      </w:r>
+      <w:r>
+        <w:rPr>
+          <w:lang w:eastAsia="zh-CN"/>
+        </w:rPr>
+        <w:t>.</w:t>
+      </w:r>
+    </w:p>
+    <w:p>
+      <w:pPr>
+        <w:pStyle w:val="EMPIRbodytext"/>
+        <w:rPr>
+          <w:lang w:eastAsia="zh-CN"/>
+        </w:rPr>
+      </w:pPr>
       <w:hyperlink r:id="rId6" w:history="1">
         <w:r>
           <w:rPr>
             <w:rStyle w:val="Hyperlink"/>
+            <w:lang w:eastAsia="zh-CN"/>
           </w:rPr>
-          <w:t>Link</w:t>
+          <w:t>https://www.python.org/</w:t>
         </w:r>
       </w:hyperlink>
+      <w:r>
+        <w:rPr>
+          <w:lang w:eastAsia="zh-CN"/>
+        </w:rPr>
+        <w:t xml:space="preserve"> </w:t>
+      </w:r>
+    </w:p>
+    <w:p>
+      <w:pPr>
+        <w:pStyle w:val="EMPIRbodytext"/>
+        <w:rPr>
+          <w:lang w:eastAsia="zh-CN"/>
+        </w:rPr>
+      </w:pPr>
+    </w:p>
+    <w:p>
+      <w:pPr>
+        <w:pStyle w:val="Heading2"/>
+      </w:pPr>
+      <w:r>
+        <w:t>Jupyter</w:t>
+      </w:r>
+    </w:p>
+    <w:p>
+      <w:pPr>
+        <w:pStyle w:val="EMPIRbodytext"/>
+        <w:rPr>
+          <w:lang w:eastAsia="zh-CN"/>
+        </w:rPr>
+      </w:pPr>
+      <w:r>
+        <w:t xml:space="preserve">Project Jupyter is a community run project that is developing and supporting the interactive computing products Jupyter Notebook, JupyterHub, and JupyterLab. supporting </w:t>
+      </w:r>
+      <w:r>
+        <w:t>Julia, Python and R</w:t>
+      </w:r>
+      <w:r>
+        <w:t xml:space="preserve">. </w:t>
+      </w:r>
+    </w:p>
+    <w:p>
+      <w:pPr>
+        <w:pStyle w:val="BodyText"/>
+      </w:pPr>
+      <w:hyperlink r:id="rId7" w:history="1">
+        <w:r>
+          <w:rPr>
+            <w:rStyle w:val="Hyperlink"/>
+          </w:rPr>
+          <w:t>https://jupyter.org/</w:t>
+        </w:r>
+      </w:hyperlink>
+      <w:r>
+        <w:t xml:space="preserve"> </w:t>
+      </w:r>
     </w:p>
     <w:p>
       <w:pPr>
@@ -1156,7 +1216,7 @@
         </w:rPr>
         <w:t xml:space="preserve">For configuration see: </w:t>
       </w:r>
-      <w:hyperlink r:id="rId7" w:history="1">
+      <w:hyperlink r:id="rId8" w:history="1">
         <w:r>
           <w:rPr>
             <w:rStyle w:val="Hyperlink"/>
@@ -1174,10 +1234,67 @@
     </w:p>
     <w:p>
       <w:pPr>
-        <w:pStyle w:val="Heading1"/>
+        <w:pStyle w:val="EMPIRbodytext"/>
+        <w:rPr>
+          <w:lang w:eastAsia="zh-CN"/>
+        </w:rPr>
+      </w:pPr>
+    </w:p>
+    <w:p>
+      <w:pPr>
+        <w:pStyle w:val="Heading2"/>
+      </w:pPr>
+      <w:bookmarkStart w:id="1" w:name="_Toc99016736"/>
+      <w:r>
+        <w:t>Anaconda</w:t>
+      </w:r>
+      <w:bookmarkEnd w:id="1"/>
+      <w:r>
+        <w:t xml:space="preserve"> </w:t>
+      </w:r>
+    </w:p>
+    <w:p>
+      <w:pPr>
+        <w:pStyle w:val="EMPIRbodytext"/>
+        <w:rPr>
+          <w:lang w:val="en-US" w:eastAsia="zh-CN"/>
+        </w:rPr>
+      </w:pPr>
+      <w:r>
+        <w:rPr>
+          <w:lang w:eastAsia="zh-CN"/>
+        </w:rPr>
+        <w:t>Anaconda is a distribution of the Python and R programming languages for scientific computing (data science, machine learning applications, large-scale data processing, predictive analytics, etc.), that aims to simplify package management and deployment.</w:t>
+      </w:r>
+    </w:p>
+    <w:p>
+      <w:pPr>
+        <w:pStyle w:val="EMPIRbodytext"/>
+      </w:pPr>
+      <w:hyperlink r:id="rId9" w:history="1">
+        <w:r>
+          <w:rPr>
+            <w:rStyle w:val="Hyperlink"/>
+          </w:rPr>
+          <w:t>https://www.anaconda.com/products/distribution</w:t>
+        </w:r>
+      </w:hyperlink>
+    </w:p>
+    <w:p>
+      <w:pPr>
+        <w:pStyle w:val="EMPIRbodytext"/>
+        <w:rPr>
+          <w:lang w:eastAsia="zh-CN"/>
+        </w:rPr>
+      </w:pPr>
+    </w:p>
+    <w:p>
+      <w:pPr>
+        <w:pStyle w:val="Heading2"/>
       </w:pPr>
       <w:bookmarkStart w:id="2" w:name="_Toc99016737"/>
       <w:r>
+        <w:lastRenderedPageBreak/>
         <w:t>Packages</w:t>
       </w:r>
       <w:bookmarkEnd w:id="2"/>
@@ -1186,7 +1303,7 @@
       <w:r>
         <w:t xml:space="preserve">You will find the packages on </w:t>
       </w:r>
-      <w:hyperlink r:id="rId8" w:history="1">
+      <w:hyperlink r:id="rId10" w:history="1">
         <w:r>
           <w:rPr>
             <w:rStyle w:val="Hyperlink"/>
@@ -1326,7 +1443,7 @@
             <w:r>
               <w:t xml:space="preserve">  </w:t>
             </w:r>
-            <w:hyperlink r:id="rId9" w:history="1">
+            <w:hyperlink r:id="rId11" w:history="1">
               <w:r>
                 <w:rPr>
                   <w:rStyle w:val="Hyperlink"/>
@@ -1346,11 +1463,9 @@
             <w:tcW w:w="3020" w:type="dxa"/>
           </w:tcPr>
           <w:p>
-            <w:proofErr w:type="spellStart"/>
             <w:r>
               <w:t>luxpy</w:t>
             </w:r>
-            <w:proofErr w:type="spellEnd"/>
           </w:p>
         </w:tc>
         <w:tc>
@@ -1375,11 +1490,9 @@
             <w:tcW w:w="3020" w:type="dxa"/>
           </w:tcPr>
           <w:p>
-            <w:proofErr w:type="spellStart"/>
             <w:r>
               <w:t>sigfig</w:t>
             </w:r>
-            <w:proofErr w:type="spellEnd"/>
           </w:p>
         </w:tc>
         <w:tc>
@@ -1388,15 +1501,7 @@
           </w:tcPr>
           <w:p>
             <w:r>
-              <w:t xml:space="preserve">Formatting numbers with significant figures (very helpful to state results from MU </w:t>
-            </w:r>
-            <w:proofErr w:type="spellStart"/>
-            <w:r>
-              <w:t>caculations</w:t>
-            </w:r>
-            <w:proofErr w:type="spellEnd"/>
-            <w:r>
-              <w:t>)</w:t>
+              <w:t>Formatting numbers with significant figures (very helpful to state results from MU caculations)</w:t>
             </w:r>
           </w:p>
         </w:tc>
@@ -1407,11 +1512,9 @@
             <w:tcW w:w="3020" w:type="dxa"/>
           </w:tcPr>
           <w:p>
-            <w:proofErr w:type="spellStart"/>
             <w:r>
               <w:t>MetroloPy</w:t>
             </w:r>
-            <w:proofErr w:type="spellEnd"/>
           </w:p>
         </w:tc>
         <w:tc>
@@ -1422,7 +1525,7 @@
             <w:r>
               <w:t xml:space="preserve">Simple tool for MU calculations from </w:t>
             </w:r>
-            <w:hyperlink r:id="rId10" w:history="1">
+            <w:hyperlink r:id="rId12" w:history="1">
               <w:r>
                 <w:rPr>
                   <w:rStyle w:val="Hyperlink"/>
@@ -1432,11 +1535,9 @@
             </w:hyperlink>
           </w:p>
           <w:p>
-            <w:proofErr w:type="spellStart"/>
             <w:r>
               <w:t>IBudget.ipynb</w:t>
             </w:r>
-            <w:proofErr w:type="spellEnd"/>
           </w:p>
         </w:tc>
       </w:tr>
@@ -1446,12 +1547,9 @@
             <w:tcW w:w="3020" w:type="dxa"/>
           </w:tcPr>
           <w:p>
-            <w:proofErr w:type="spellStart"/>
-            <w:r>
-              <w:lastRenderedPageBreak/>
+            <w:r>
               <w:t>METAS_uncLib</w:t>
             </w:r>
-            <w:proofErr w:type="spellEnd"/>
           </w:p>
         </w:tc>
         <w:tc>
@@ -1462,41 +1560,27 @@
             <w:r>
               <w:t xml:space="preserve">METAS </w:t>
             </w:r>
-            <w:hyperlink r:id="rId11" w:history="1">
-              <w:proofErr w:type="spellStart"/>
+            <w:hyperlink r:id="rId13" w:history="1">
               <w:r>
                 <w:rPr>
                   <w:rStyle w:val="Hyperlink"/>
                 </w:rPr>
                 <w:t>UncLib</w:t>
               </w:r>
-              <w:proofErr w:type="spellEnd"/>
             </w:hyperlink>
             <w:r>
-              <w:t xml:space="preserve"> (see SPE for </w:t>
-            </w:r>
-            <w:proofErr w:type="spellStart"/>
-            <w:r>
-              <w:t>METAS_uncLib</w:t>
-            </w:r>
-            <w:proofErr w:type="spellEnd"/>
-            <w:r>
-              <w:t>)</w:t>
+              <w:t xml:space="preserve"> (see SPE for METAS_uncLib)</w:t>
             </w:r>
           </w:p>
           <w:p>
-            <w:proofErr w:type="spellStart"/>
             <w:r>
               <w:t>IBudgetMETAS.ipynb</w:t>
             </w:r>
-            <w:proofErr w:type="spellEnd"/>
           </w:p>
           <w:p>
-            <w:proofErr w:type="spellStart"/>
             <w:r>
               <w:t>uncLibSlope.ipynb</w:t>
             </w:r>
-            <w:proofErr w:type="spellEnd"/>
           </w:p>
         </w:tc>
       </w:tr>
@@ -1506,32 +1590,17 @@
             <w:tcW w:w="3020" w:type="dxa"/>
           </w:tcPr>
           <w:p>
-            <w:proofErr w:type="spellStart"/>
-            <w:r>
-              <w:t>jupyter</w:t>
-            </w:r>
-            <w:proofErr w:type="spellEnd"/>
-            <w:r>
-              <w:t>-matplotlib</w:t>
+            <w:r>
+              <w:t>jupyter-matplotlib</w:t>
             </w:r>
           </w:p>
           <w:p>
             <w:r>
               <w:t>(</w:t>
             </w:r>
-            <w:proofErr w:type="gramStart"/>
-            <w:r>
-              <w:t>pip</w:t>
-            </w:r>
-            <w:proofErr w:type="gramEnd"/>
-            <w:r>
-              <w:t xml:space="preserve"> install </w:t>
-            </w:r>
-            <w:proofErr w:type="spellStart"/>
-            <w:r>
-              <w:t>ipympl</w:t>
-            </w:r>
-            <w:proofErr w:type="spellEnd"/>
+            <w:r>
+              <w:t>pip install ipympl</w:t>
+            </w:r>
             <w:r>
               <w:t>)</w:t>
             </w:r>
@@ -1543,13 +1612,8 @@
           </w:tcPr>
           <w:p>
             <w:r>
-              <w:t xml:space="preserve">Using matplotlib in </w:t>
-            </w:r>
-            <w:proofErr w:type="spellStart"/>
-            <w:r>
-              <w:t>jupyter</w:t>
-            </w:r>
-            <w:proofErr w:type="spellEnd"/>
+              <w:t>Using matplotlib in jupyter</w:t>
+            </w:r>
           </w:p>
         </w:tc>
       </w:tr>
@@ -1559,11 +1623,9 @@
             <w:tcW w:w="3020" w:type="dxa"/>
           </w:tcPr>
           <w:p>
-            <w:proofErr w:type="spellStart"/>
             <w:r>
               <w:t>pyxll</w:t>
             </w:r>
-            <w:proofErr w:type="spellEnd"/>
           </w:p>
         </w:tc>
         <w:tc>
@@ -1637,25 +1699,20 @@
     </w:p>
     <w:p>
       <w:pPr>
-        <w:pStyle w:val="Heading1"/>
+        <w:pStyle w:val="Heading2"/>
       </w:pPr>
       <w:bookmarkStart w:id="3" w:name="_Toc99016738"/>
       <w:r>
         <w:t>Excel</w:t>
       </w:r>
       <w:bookmarkEnd w:id="3"/>
-    </w:p>
-    <w:p>
-      <w:r>
-        <w:t xml:space="preserve">Using Excel and python the tool </w:t>
-      </w:r>
-      <w:proofErr w:type="spellStart"/>
-      <w:r>
-        <w:t>pyxll</w:t>
-      </w:r>
-      <w:proofErr w:type="spellEnd"/>
-      <w:r>
-        <w:t xml:space="preserve"> is very helpful. </w:t>
+      <w:r>
+        <w:t xml:space="preserve"> integration </w:t>
+      </w:r>
+    </w:p>
+    <w:p>
+      <w:r>
+        <w:t xml:space="preserve">Using Excel and python the tool pyxll is very helpful. </w:t>
       </w:r>
       <w:r>
         <w:t xml:space="preserve">(But is about 300$ a year </w:t>
@@ -1664,15 +1721,7 @@
         <w:sym w:font="Wingdings" w:char="F04C"/>
       </w:r>
       <w:r>
-        <w:t xml:space="preserve">). But the functions are </w:t>
-      </w:r>
-      <w:proofErr w:type="gramStart"/>
-      <w:r>
-        <w:t>really impressive</w:t>
-      </w:r>
-      <w:proofErr w:type="gramEnd"/>
-      <w:r>
-        <w:t xml:space="preserve"> as one can call specific python code direct from Excel.</w:t>
+        <w:t>). But the functions are really impressive as one can call specific python code direct from Excel.</w:t>
       </w:r>
     </w:p>
     <w:p>
@@ -1682,139 +1731,17 @@
     </w:p>
     <w:p>
       <w:r>
-        <w:t>@</w:t>
-      </w:r>
-      <w:proofErr w:type="gramStart"/>
-      <w:r>
-        <w:t>xl</w:t>
-      </w:r>
-      <w:proofErr w:type="gramEnd"/>
-      <w:r>
-        <w:t xml:space="preserve">_func("numpy_array&lt;float&gt; </w:t>
-      </w:r>
-      <w:proofErr w:type="spellStart"/>
-      <w:r>
-        <w:t>wl</w:t>
-      </w:r>
-      <w:proofErr w:type="spellEnd"/>
-      <w:r>
-        <w:t xml:space="preserve">, </w:t>
-      </w:r>
-      <w:proofErr w:type="spellStart"/>
-      <w:r>
-        <w:t>numpy_array</w:t>
-      </w:r>
-      <w:proofErr w:type="spellEnd"/>
-      <w:r>
-        <w:t xml:space="preserve">&lt;float&gt; </w:t>
-      </w:r>
-      <w:proofErr w:type="spellStart"/>
-      <w:r>
-        <w:t>rMatrixSPD</w:t>
-      </w:r>
-      <w:proofErr w:type="spellEnd"/>
-      <w:r>
-        <w:t xml:space="preserve">: </w:t>
-      </w:r>
-      <w:proofErr w:type="spellStart"/>
-      <w:r>
-        <w:t>numpy_array</w:t>
-      </w:r>
-      <w:proofErr w:type="spellEnd"/>
-      <w:r>
-        <w:t xml:space="preserve">&lt;float&gt;", </w:t>
-      </w:r>
-      <w:proofErr w:type="spellStart"/>
-      <w:r>
-        <w:t>auto_resize</w:t>
-      </w:r>
-      <w:proofErr w:type="spellEnd"/>
-      <w:r>
-        <w:t>=True)</w:t>
-      </w:r>
-    </w:p>
-    <w:p>
-      <w:r>
-        <w:t xml:space="preserve">def </w:t>
-      </w:r>
-      <w:proofErr w:type="spellStart"/>
-      <w:r>
-        <w:t>py_</w:t>
-      </w:r>
-      <w:proofErr w:type="gramStart"/>
-      <w:r>
-        <w:t>CCT</w:t>
-      </w:r>
-      <w:proofErr w:type="spellEnd"/>
-      <w:r>
-        <w:t xml:space="preserve">( </w:t>
-      </w:r>
-      <w:proofErr w:type="spellStart"/>
-      <w:r>
-        <w:t>wl</w:t>
-      </w:r>
-      <w:proofErr w:type="spellEnd"/>
-      <w:proofErr w:type="gramEnd"/>
-      <w:r>
-        <w:t xml:space="preserve">, </w:t>
-      </w:r>
-      <w:proofErr w:type="spellStart"/>
-      <w:r>
-        <w:t>rMatrixSPD</w:t>
-      </w:r>
-      <w:proofErr w:type="spellEnd"/>
-      <w:r>
-        <w:t>):</w:t>
-      </w:r>
-    </w:p>
-    <w:p>
-      <w:r>
-        <w:t xml:space="preserve">    CCT = </w:t>
-      </w:r>
-      <w:proofErr w:type="spellStart"/>
-      <w:r>
-        <w:t>lx.xyz_to_</w:t>
-      </w:r>
-      <w:proofErr w:type="gramStart"/>
-      <w:r>
-        <w:t>cct</w:t>
-      </w:r>
-      <w:proofErr w:type="spellEnd"/>
-      <w:r>
-        <w:t>(</w:t>
-      </w:r>
-      <w:proofErr w:type="spellStart"/>
-      <w:proofErr w:type="gramEnd"/>
-      <w:r>
-        <w:t>py_XYZ</w:t>
-      </w:r>
-      <w:proofErr w:type="spellEnd"/>
-      <w:r>
-        <w:t>(</w:t>
-      </w:r>
-      <w:proofErr w:type="spellStart"/>
-      <w:r>
-        <w:t>wl</w:t>
-      </w:r>
-      <w:proofErr w:type="spellEnd"/>
-      <w:r>
-        <w:t xml:space="preserve">, </w:t>
-      </w:r>
-      <w:proofErr w:type="spellStart"/>
-      <w:r>
-        <w:t>rMatrixSPD</w:t>
-      </w:r>
-      <w:proofErr w:type="spellEnd"/>
-      <w:r>
-        <w:t xml:space="preserve">), </w:t>
-      </w:r>
-      <w:proofErr w:type="spellStart"/>
-      <w:r>
-        <w:t>cieobs</w:t>
-      </w:r>
-      <w:proofErr w:type="spellEnd"/>
-      <w:r>
-        <w:t>='1931_2')</w:t>
+        <w:t>@xl_func("numpy_array&lt;float&gt; wl, numpy_array&lt;float&gt; rMatrixSPD: numpy_array&lt;float&gt;", auto_resize=True)</w:t>
+      </w:r>
+    </w:p>
+    <w:p>
+      <w:r>
+        <w:t>def py_CCT( wl, rMatrixSPD):</w:t>
+      </w:r>
+    </w:p>
+    <w:p>
+      <w:r>
+        <w:t xml:space="preserve">    CCT = lx.xyz_to_cct(py_XYZ(wl, rMatrixSPD), cieobs='1931_2')</w:t>
       </w:r>
     </w:p>
     <w:p>
@@ -1824,29 +1751,13 @@
     </w:p>
     <w:p>
       <w:r>
-        <w:t xml:space="preserve">With this code you have a new XLS-Function </w:t>
-      </w:r>
-      <w:proofErr w:type="spellStart"/>
-      <w:r>
-        <w:t>py_CCT</w:t>
-      </w:r>
-      <w:proofErr w:type="spellEnd"/>
-      <w:r>
-        <w:t xml:space="preserve"> (callable direct in cells)</w:t>
+        <w:t>With this code you have a new XLS-Function py_CCT (callable direct in cells)</w:t>
       </w:r>
       <w:r>
         <w:t xml:space="preserve"> </w:t>
       </w:r>
       <w:r>
-        <w:t xml:space="preserve">you get the CCT from </w:t>
-      </w:r>
-      <w:proofErr w:type="gramStart"/>
-      <w:r>
-        <w:t>a</w:t>
-      </w:r>
-      <w:proofErr w:type="gramEnd"/>
-      <w:r>
-        <w:t xml:space="preserve"> SPD (or an array of SPDs).</w:t>
+        <w:t>you get the CCT from a SPD (or an array of SPDs).</w:t>
       </w:r>
     </w:p>
     <w:p>
@@ -1856,188 +1767,117 @@
     </w:p>
     <w:p>
       <w:r>
-        <w:t xml:space="preserve">pip install </w:t>
-      </w:r>
-      <w:proofErr w:type="spellStart"/>
-      <w:r>
-        <w:t>pyxll</w:t>
-      </w:r>
-      <w:proofErr w:type="spellEnd"/>
-    </w:p>
-    <w:p>
-      <w:proofErr w:type="spellStart"/>
+        <w:t>pip install pyxll</w:t>
+      </w:r>
+    </w:p>
+    <w:p>
       <w:r>
         <w:rPr>
           <w:rFonts w:ascii="Courier New" w:hAnsi="Courier New" w:cs="Courier New"/>
         </w:rPr>
-        <w:t>pyxll</w:t>
-      </w:r>
-      <w:proofErr w:type="spellEnd"/>
+        <w:t>pyxll install</w:t>
+      </w:r>
+      <w:r>
+        <w:t xml:space="preserve"> (from the anaconda command line prom</w:t>
+      </w:r>
+      <w:r>
+        <w:t>p</w:t>
+      </w:r>
+      <w:r>
+        <w:t>t)</w:t>
+      </w:r>
+    </w:p>
+    <w:p>
       <w:r>
         <w:rPr>
           <w:rFonts w:ascii="Courier New" w:hAnsi="Courier New" w:cs="Courier New"/>
         </w:rPr>
-        <w:t xml:space="preserve"> install</w:t>
-      </w:r>
-      <w:r>
-        <w:t xml:space="preserve"> (from the anaconda command line prom</w:t>
-      </w:r>
-      <w:r>
-        <w:t>p</w:t>
-      </w:r>
-      <w:r>
-        <w:t>t)</w:t>
-      </w:r>
-    </w:p>
-    <w:p>
-      <w:proofErr w:type="spellStart"/>
+        <w:t>pyxll-jupyter</w:t>
+      </w:r>
+      <w:r>
+        <w:t xml:space="preserve"> (Connection jupyter, pyxll und Excel </w:t>
+      </w:r>
+      <w:r>
+        <w:sym w:font="Wingdings" w:char="F0E0"/>
+      </w:r>
+      <w:r>
+        <w:t xml:space="preserve"> great to de</w:t>
+      </w:r>
+      <w:r>
+        <w:t>velop new functions</w:t>
+      </w:r>
+      <w:r>
+        <w:t>) (</w:t>
+      </w:r>
       <w:r>
         <w:rPr>
           <w:rFonts w:ascii="Courier New" w:hAnsi="Courier New" w:cs="Courier New"/>
         </w:rPr>
-        <w:t>pyxll-jupyter</w:t>
-      </w:r>
-      <w:proofErr w:type="spellEnd"/>
-      <w:r>
-        <w:t xml:space="preserve"> (Connection </w:t>
-      </w:r>
-      <w:proofErr w:type="spellStart"/>
-      <w:r>
-        <w:t>jupyter</w:t>
-      </w:r>
-      <w:proofErr w:type="spellEnd"/>
-      <w:r>
-        <w:t xml:space="preserve">, </w:t>
-      </w:r>
-      <w:proofErr w:type="spellStart"/>
-      <w:r>
-        <w:t>pyxll</w:t>
-      </w:r>
-      <w:proofErr w:type="spellEnd"/>
-      <w:r>
-        <w:t xml:space="preserve"> und Excel </w:t>
+        <w:t>pip install pyxll-jupyter</w:t>
+      </w:r>
+      <w:r>
+        <w:t>)</w:t>
+      </w:r>
+    </w:p>
+    <w:p/>
+    <w:p>
+      <w:r>
+        <w:t>Config in:</w:t>
+      </w:r>
+      <w:r>
+        <w:t xml:space="preserve"> </w:t>
+      </w:r>
+      <w:r>
+        <w:rPr>
+          <w:i/>
+        </w:rPr>
+        <w:t>User</w:t>
+      </w:r>
+      <w:r>
+        <w:t>\AppData\Local\Programs\PyXLL</w:t>
+      </w:r>
+    </w:p>
+    <w:p/>
+    <w:p>
+      <w:r>
+        <w:t>pythonpath =</w:t>
+      </w:r>
+    </w:p>
+    <w:p>
+      <w:r>
+        <w:tab/>
+        <w:t>./examples</w:t>
+      </w:r>
+    </w:p>
+    <w:p>
+      <w:r>
+        <w:tab/>
+      </w:r>
+      <w:r>
+        <w:rPr>
+          <w:i/>
+        </w:rPr>
+        <w:t>localPath</w:t>
+      </w:r>
+      <w:r>
+        <w:t>/pyxll</w:t>
+      </w:r>
+      <w:r>
+        <w:t xml:space="preserve"> </w:t>
       </w:r>
       <w:r>
         <w:sym w:font="Wingdings" w:char="F0E0"/>
       </w:r>
       <w:r>
-        <w:t xml:space="preserve"> great to de</w:t>
-      </w:r>
-      <w:r>
-        <w:t>velop new functions</w:t>
-      </w:r>
-      <w:r>
-        <w:t>) (</w:t>
-      </w:r>
-      <w:r>
-        <w:rPr>
-          <w:rFonts w:ascii="Courier New" w:hAnsi="Courier New" w:cs="Courier New"/>
-        </w:rPr>
-        <w:t xml:space="preserve">pip install </w:t>
-      </w:r>
-      <w:proofErr w:type="spellStart"/>
-      <w:r>
-        <w:rPr>
-          <w:rFonts w:ascii="Courier New" w:hAnsi="Courier New" w:cs="Courier New"/>
-        </w:rPr>
-        <w:t>pyxll-jupyter</w:t>
-      </w:r>
-      <w:proofErr w:type="spellEnd"/>
-      <w:r>
-        <w:t>)</w:t>
+        <w:t xml:space="preserve"> here you put your connection code in</w:t>
       </w:r>
     </w:p>
     <w:p/>
     <w:p>
       <w:r>
-        <w:t>Config in:</w:t>
-      </w:r>
-      <w:r>
-        <w:t xml:space="preserve"> </w:t>
-      </w:r>
-      <w:r>
-        <w:rPr>
-          <w:i/>
-        </w:rPr>
-        <w:t>User</w:t>
-      </w:r>
-      <w:r>
-        <w:t>\</w:t>
-      </w:r>
-      <w:proofErr w:type="spellStart"/>
-      <w:r>
-        <w:t>AppData</w:t>
-      </w:r>
-      <w:proofErr w:type="spellEnd"/>
-      <w:r>
-        <w:t>\Local\Programs\</w:t>
-      </w:r>
-      <w:proofErr w:type="spellStart"/>
-      <w:r>
-        <w:t>PyXLL</w:t>
-      </w:r>
-      <w:proofErr w:type="spellEnd"/>
-    </w:p>
-    <w:p/>
-    <w:p>
-      <w:proofErr w:type="spellStart"/>
-      <w:r>
-        <w:t>pythonpath</w:t>
-      </w:r>
-      <w:proofErr w:type="spellEnd"/>
-      <w:r>
-        <w:t xml:space="preserve"> =</w:t>
-      </w:r>
-    </w:p>
-    <w:p>
-      <w:r>
-        <w:tab/>
-      </w:r>
-      <w:proofErr w:type="gramStart"/>
-      <w:r>
-        <w:t>./</w:t>
-      </w:r>
-      <w:proofErr w:type="gramEnd"/>
-      <w:r>
-        <w:t>examples</w:t>
-      </w:r>
-    </w:p>
-    <w:p>
-      <w:r>
-        <w:tab/>
-      </w:r>
-      <w:proofErr w:type="spellStart"/>
-      <w:r>
-        <w:rPr>
-          <w:i/>
-        </w:rPr>
-        <w:t>localPath</w:t>
-      </w:r>
-      <w:proofErr w:type="spellEnd"/>
-      <w:r>
-        <w:t>/</w:t>
-      </w:r>
-      <w:proofErr w:type="spellStart"/>
-      <w:r>
-        <w:t>pyxll</w:t>
-      </w:r>
-      <w:proofErr w:type="spellEnd"/>
-      <w:r>
-        <w:t xml:space="preserve"> </w:t>
-      </w:r>
-      <w:r>
-        <w:sym w:font="Wingdings" w:char="F0E0"/>
-      </w:r>
-      <w:r>
-        <w:t xml:space="preserve"> here you put your connection code in</w:t>
-      </w:r>
-    </w:p>
-    <w:p/>
-    <w:p>
-      <w:r>
         <w:t xml:space="preserve">Debugging: </w:t>
       </w:r>
-      <w:hyperlink r:id="rId12" w:history="1">
+      <w:hyperlink r:id="rId14" w:history="1">
         <w:r>
           <w:rPr>
             <w:rStyle w:val="Hyperlink"/>
@@ -2094,13 +1934,9 @@
       <w:r>
         <w:t xml:space="preserve">This package is </w:t>
       </w:r>
-      <w:proofErr w:type="spellStart"/>
-      <w:proofErr w:type="gramStart"/>
-      <w:r>
-        <w:t>planed</w:t>
-      </w:r>
-      <w:proofErr w:type="spellEnd"/>
-      <w:proofErr w:type="gramEnd"/>
+      <w:r>
+        <w:t>planned</w:t>
+      </w:r>
       <w:r>
         <w:t xml:space="preserve"> to implement the pyt</w:t>
       </w:r>
@@ -2126,37 +1962,13 @@
     </w:p>
     <w:p>
       <w:r>
-        <w:t xml:space="preserve">To make simulations, we need to work with </w:t>
-      </w:r>
-      <w:proofErr w:type="gramStart"/>
-      <w:r>
-        <w:t>Data-sets</w:t>
-      </w:r>
-      <w:proofErr w:type="gramEnd"/>
-      <w:r>
-        <w:t xml:space="preserve">. </w:t>
-      </w:r>
-      <w:proofErr w:type="spellStart"/>
-      <w:r>
-        <w:t>Therfore</w:t>
-      </w:r>
-      <w:proofErr w:type="spellEnd"/>
-      <w:r>
-        <w:t xml:space="preserve"> the package provides a couple of data se</w:t>
+        <w:t>To make simulations, we need to work with Data-sets. Therfore the package provides a couple of data se</w:t>
       </w:r>
       <w:r>
         <w:t>t</w:t>
       </w:r>
       <w:r>
-        <w:t xml:space="preserve">s for SPDs (spectral power distribution of light sources) and RES (spectral responsivity data). All standard functions from the CIE the package will use from </w:t>
-      </w:r>
-      <w:proofErr w:type="spellStart"/>
-      <w:r>
-        <w:t>luxpy</w:t>
-      </w:r>
-      <w:proofErr w:type="spellEnd"/>
-      <w:r>
-        <w:t>.</w:t>
+        <w:t>s for SPDs (spectral power distribution of light sources) and RES (spectral responsivity data). All standard functions from the CIE the package will use from luxpy.</w:t>
       </w:r>
     </w:p>
     <w:p>
@@ -2284,7 +2096,19 @@
         <w:rPr>
           <w:szCs w:val="20"/>
         </w:rPr>
-        <w:t>PhotLED</w:t>
+        <w:t>Phot</w:t>
+      </w:r>
+      <w:r>
+        <w:rPr>
+          <w:szCs w:val="20"/>
+        </w:rPr>
+        <w:t>o</w:t>
+      </w:r>
+      <w:r>
+        <w:rPr>
+          <w:szCs w:val="20"/>
+        </w:rPr>
+        <w:t>LED</w:t>
       </w:r>
       <w:r>
         <w:rPr>
@@ -2398,24 +2222,29 @@
         </w:rPr>
       </w:pPr>
       <w:bookmarkStart w:id="9" w:name="_Toc99016744"/>
-      <w:proofErr w:type="spellStart"/>
       <w:r>
         <w:t>Jupyter</w:t>
       </w:r>
       <w:bookmarkEnd w:id="9"/>
-      <w:proofErr w:type="spellEnd"/>
-    </w:p>
-    <w:p>
-      <w:r>
-        <w:t xml:space="preserve">The following </w:t>
-      </w:r>
-      <w:proofErr w:type="spellStart"/>
-      <w:r>
-        <w:t>Jupyter</w:t>
-      </w:r>
-      <w:proofErr w:type="spellEnd"/>
-      <w:r>
-        <w:t xml:space="preserve"> notebooks are used to test the functions and to implement demonstrations:</w:t>
+      <w:r>
+        <w:t xml:space="preserve"> notesbooks</w:t>
+      </w:r>
+    </w:p>
+    <w:p>
+      <w:r>
+        <w:t>The following Jupyter notebooks are used to test the functions and to implement demonstrations</w:t>
+      </w:r>
+      <w:r>
+        <w:t xml:space="preserve"> (found in the folder: </w:t>
+      </w:r>
+      <w:r>
+        <w:t>empir19nrm02\Jupyter</w:t>
+      </w:r>
+      <w:r>
+        <w:t>)</w:t>
+      </w:r>
+      <w:r>
+        <w:t>:</w:t>
       </w:r>
     </w:p>
     <w:tbl>
@@ -2498,11 +2327,9 @@
             <w:tcW w:w="0" w:type="auto"/>
           </w:tcPr>
           <w:p>
-            <w:proofErr w:type="spellStart"/>
             <w:r>
               <w:t>OpexTest</w:t>
             </w:r>
-            <w:proofErr w:type="spellEnd"/>
           </w:p>
         </w:tc>
         <w:tc>
@@ -2540,14 +2367,12 @@
             <w:tcW w:w="0" w:type="auto"/>
           </w:tcPr>
           <w:p>
-            <w:proofErr w:type="spellStart"/>
             <w:r>
               <w:t>I</w:t>
             </w:r>
             <w:r>
               <w:t>budget</w:t>
             </w:r>
-            <w:proofErr w:type="spellEnd"/>
           </w:p>
         </w:tc>
         <w:tc>
@@ -2556,15 +2381,7 @@
           </w:tcPr>
           <w:p>
             <w:r>
-              <w:t xml:space="preserve">Simple example for a measurement budget using </w:t>
-            </w:r>
-            <w:proofErr w:type="spellStart"/>
-            <w:r>
-              <w:t>metrolopy</w:t>
-            </w:r>
-            <w:proofErr w:type="spellEnd"/>
-            <w:r>
-              <w:t>.</w:t>
+              <w:t>Simple example for a measurement budget using metrolopy.</w:t>
             </w:r>
           </w:p>
         </w:tc>
@@ -2575,11 +2392,9 @@
             <w:tcW w:w="0" w:type="auto"/>
           </w:tcPr>
           <w:p>
-            <w:proofErr w:type="spellStart"/>
             <w:r>
               <w:t>IBudgetMETAS</w:t>
             </w:r>
-            <w:proofErr w:type="spellEnd"/>
           </w:p>
         </w:tc>
         <w:tc>
@@ -2588,15 +2403,7 @@
           </w:tcPr>
           <w:p>
             <w:r>
-              <w:t xml:space="preserve">Simple example for a measurement budget using METAS </w:t>
-            </w:r>
-            <w:proofErr w:type="spellStart"/>
-            <w:r>
-              <w:t>uncLib</w:t>
-            </w:r>
-            <w:proofErr w:type="spellEnd"/>
-            <w:r>
-              <w:t>.</w:t>
+              <w:t>Simple example for a measurement budget using METAS uncLib.</w:t>
             </w:r>
           </w:p>
         </w:tc>
@@ -2607,11 +2414,9 @@
             <w:tcW w:w="0" w:type="auto"/>
           </w:tcPr>
           <w:p>
-            <w:proofErr w:type="spellStart"/>
             <w:r>
               <w:t>uncLibSlope</w:t>
             </w:r>
-            <w:proofErr w:type="spellEnd"/>
           </w:p>
         </w:tc>
         <w:tc>
@@ -2620,23 +2425,7 @@
           </w:tcPr>
           <w:p>
             <w:r>
-              <w:t xml:space="preserve">Slope </w:t>
-            </w:r>
-            <w:proofErr w:type="spellStart"/>
-            <w:r>
-              <w:t>caculation</w:t>
-            </w:r>
-            <w:proofErr w:type="spellEnd"/>
-            <w:r>
-              <w:t xml:space="preserve"> using METAS </w:t>
-            </w:r>
-            <w:proofErr w:type="spellStart"/>
-            <w:r>
-              <w:t>uncLib</w:t>
-            </w:r>
-            <w:proofErr w:type="spellEnd"/>
-            <w:r>
-              <w:t>.</w:t>
+              <w:t>Slope caculation using METAS uncLib.</w:t>
             </w:r>
           </w:p>
         </w:tc>
@@ -2647,11 +2436,9 @@
             <w:tcW w:w="0" w:type="auto"/>
           </w:tcPr>
           <w:p>
-            <w:proofErr w:type="spellStart"/>
             <w:r>
               <w:t>MCTest</w:t>
             </w:r>
-            <w:proofErr w:type="spellEnd"/>
           </w:p>
         </w:tc>
         <w:tc>
@@ -2674,11 +2461,9 @@
             <w:tcW w:w="0" w:type="auto"/>
           </w:tcPr>
           <w:p>
-            <w:proofErr w:type="spellStart"/>
             <w:r>
               <w:t>EvalTest</w:t>
             </w:r>
-            <w:proofErr w:type="spellEnd"/>
           </w:p>
         </w:tc>
         <w:tc>
@@ -2686,31 +2471,13 @@
             <w:tcW w:w="0" w:type="auto"/>
           </w:tcPr>
           <w:p>
-            <w:proofErr w:type="spellStart"/>
             <w:r>
               <w:t>Testframe</w:t>
             </w:r>
-            <w:proofErr w:type="spellEnd"/>
           </w:p>
           <w:p>
             <w:r>
-              <w:t xml:space="preserve">It is planned to provide the datasets with reference data. The </w:t>
-            </w:r>
-            <w:proofErr w:type="spellStart"/>
-            <w:r>
-              <w:t>Jupyter</w:t>
-            </w:r>
-            <w:proofErr w:type="spellEnd"/>
-            <w:r>
-              <w:t xml:space="preserve"> notebook is planned to check the reference values for the test data. </w:t>
-            </w:r>
-            <w:proofErr w:type="gramStart"/>
-            <w:r>
-              <w:t>At the moment</w:t>
-            </w:r>
-            <w:proofErr w:type="gramEnd"/>
-            <w:r>
-              <w:t xml:space="preserve"> this is demonstrated on behalf of some simple tests only.</w:t>
+              <w:t>It is planned to provide the datasets with reference data. The Jupyter notebook is planned to check the reference values for the test data. At the moment this is demonstrated on behalf of some simple tests only.</w:t>
             </w:r>
           </w:p>
         </w:tc>
@@ -2721,11 +2488,9 @@
             <w:tcW w:w="0" w:type="auto"/>
           </w:tcPr>
           <w:p>
-            <w:proofErr w:type="spellStart"/>
             <w:r>
               <w:t>SPD_Test</w:t>
             </w:r>
-            <w:proofErr w:type="spellEnd"/>
           </w:p>
         </w:tc>
         <w:tc>
@@ -2749,12 +2514,10 @@
         </w:rPr>
       </w:pPr>
       <w:bookmarkStart w:id="10" w:name="_Toc99016745"/>
-      <w:proofErr w:type="gramStart"/>
       <w:r>
         <w:t>Future plans</w:t>
       </w:r>
       <w:bookmarkEnd w:id="10"/>
-      <w:proofErr w:type="gramEnd"/>
     </w:p>
     <w:p>
       <w:r>
@@ -2767,9 +2530,140 @@
       </w:pPr>
       <w:bookmarkStart w:id="11" w:name="_Toc99016746"/>
       <w:r>
-        <w:t>Contribute Code</w:t>
+        <w:t>How to c</w:t>
+      </w:r>
+      <w:r>
+        <w:t xml:space="preserve">ontribute </w:t>
+      </w:r>
+      <w:r>
+        <w:t>c</w:t>
+      </w:r>
+      <w:r>
+        <w:t>ode</w:t>
       </w:r>
       <w:bookmarkEnd w:id="11"/>
+    </w:p>
+    <w:p>
+      <w:pPr>
+        <w:pStyle w:val="EMPIRbodytext"/>
+        <w:rPr>
+          <w:lang w:eastAsia="zh-CN"/>
+        </w:rPr>
+      </w:pPr>
+    </w:p>
+    <w:p>
+      <w:pPr>
+        <w:pStyle w:val="Heading2"/>
+      </w:pPr>
+      <w:r>
+        <w:t>Requirements</w:t>
+      </w:r>
+      <w:r>
+        <w:t xml:space="preserve"> </w:t>
+      </w:r>
+    </w:p>
+    <w:p>
+      <w:pPr>
+        <w:pStyle w:val="EMPIRbodytext"/>
+        <w:rPr>
+          <w:lang w:eastAsia="zh-CN"/>
+        </w:rPr>
+      </w:pPr>
+      <w:r>
+        <w:rPr>
+          <w:lang w:eastAsia="zh-CN"/>
+        </w:rPr>
+        <w:t xml:space="preserve">For effectively </w:t>
+      </w:r>
+      <w:r>
+        <w:rPr>
+          <w:lang w:eastAsia="zh-CN"/>
+        </w:rPr>
+        <w:t>contributing</w:t>
+      </w:r>
+      <w:r>
+        <w:rPr>
+          <w:lang w:eastAsia="zh-CN"/>
+        </w:rPr>
+        <w:t xml:space="preserve"> to </w:t>
+      </w:r>
+      <w:r>
+        <w:rPr>
+          <w:lang w:eastAsia="zh-CN"/>
+        </w:rPr>
+        <w:t xml:space="preserve">empir19nrm02 the following tools and procedures should be followed </w:t>
+      </w:r>
+      <w:r>
+        <w:rPr>
+          <w:lang w:eastAsia="zh-CN"/>
+        </w:rPr>
+        <w:t xml:space="preserve"> </w:t>
+      </w:r>
+    </w:p>
+    <w:p>
+      <w:pPr>
+        <w:pStyle w:val="Heading3"/>
+      </w:pPr>
+      <w:r>
+        <w:t>Git</w:t>
+      </w:r>
+    </w:p>
+    <w:p>
+      <w:pPr>
+        <w:pStyle w:val="EMPIRbodytext"/>
+      </w:pPr>
+      <w:r>
+        <w:rPr>
+          <w:lang w:eastAsia="zh-CN"/>
+        </w:rPr>
+        <w:t xml:space="preserve">Git from </w:t>
+      </w:r>
+      <w:hyperlink r:id="rId15" w:history="1">
+        <w:r>
+          <w:rPr>
+            <w:rStyle w:val="Hyperlink"/>
+            <w:lang w:eastAsia="zh-CN"/>
+          </w:rPr>
+          <w:t>https://git-scm.com/</w:t>
+        </w:r>
+      </w:hyperlink>
+      <w:r>
+        <w:rPr>
+          <w:lang w:eastAsia="zh-CN"/>
+        </w:rPr>
+        <w:t xml:space="preserve"> “…</w:t>
+      </w:r>
+      <w:r>
+        <w:t xml:space="preserve">is a </w:t>
+      </w:r>
+      <w:r>
+        <w:t>free and open source</w:t>
+      </w:r>
+      <w:r>
+        <w:t xml:space="preserve"> distributed version control system designed to handle everything from small to very large projects</w:t>
+      </w:r>
+      <w:r>
+        <w:t>…”</w:t>
+      </w:r>
+    </w:p>
+    <w:p>
+      <w:pPr>
+        <w:pStyle w:val="EMPIRbodytext"/>
+        <w:rPr>
+          <w:lang w:eastAsia="zh-CN"/>
+        </w:rPr>
+      </w:pPr>
+      <w:r>
+        <w:t>This is the software that is used to track and version the code.</w:t>
+      </w:r>
+    </w:p>
+    <w:p>
+      <w:pPr>
+        <w:pStyle w:val="Heading3"/>
+      </w:pPr>
+      <w:r>
+        <w:t xml:space="preserve">GitHub access </w:t>
+      </w:r>
     </w:p>
     <w:p>
       <w:pPr>
@@ -2800,6 +2694,34 @@
         </w:rPr>
         <w:t xml:space="preserve"> (create your own account)</w:t>
       </w:r>
+      <w:r>
+        <w:rPr>
+          <w:szCs w:val="20"/>
+        </w:rPr>
+        <w:t xml:space="preserve"> at </w:t>
+      </w:r>
+      <w:hyperlink r:id="rId16" w:history="1">
+        <w:r>
+          <w:rPr>
+            <w:rStyle w:val="Hyperlink"/>
+            <w:szCs w:val="20"/>
+          </w:rPr>
+          <w:t>www.github.com</w:t>
+        </w:r>
+      </w:hyperlink>
+      <w:r>
+        <w:rPr>
+          <w:szCs w:val="20"/>
+        </w:rPr>
+        <w:t xml:space="preserve">  </w:t>
+      </w:r>
+    </w:p>
+    <w:p>
+      <w:pPr>
+        <w:rPr>
+          <w:lang w:val="nl-NL"/>
+        </w:rPr>
+      </w:pPr>
     </w:p>
     <w:p>
       <w:pPr>
@@ -2857,6 +2779,7 @@
         <w:t xml:space="preserve"> from the anaconda command line (and the local directory of the package you will work with)</w:t>
       </w:r>
     </w:p>
+    <w:p/>
     <w:p>
       <w:pPr>
         <w:pStyle w:val="ListParagraph"/>
@@ -2872,7 +2795,22 @@
         <w:rPr>
           <w:szCs w:val="20"/>
         </w:rPr>
-        <w:t>Change/Debug code and contribute via pull requests.</w:t>
+        <w:t xml:space="preserve">Change/Debug code and contribute via </w:t>
+      </w:r>
+      <w:hyperlink r:id="rId17" w:history="1">
+        <w:r>
+          <w:rPr>
+            <w:rStyle w:val="Hyperlink"/>
+            <w:szCs w:val="20"/>
+          </w:rPr>
+          <w:t>pull requests</w:t>
+        </w:r>
+      </w:hyperlink>
+      <w:r>
+        <w:rPr>
+          <w:szCs w:val="20"/>
+        </w:rPr>
+        <w:t>.</w:t>
       </w:r>
     </w:p>
     <w:p>
@@ -2928,43 +2866,7 @@
           <w:iCs/>
           <w:lang w:val="en-US" w:eastAsia="zh-CN"/>
         </w:rPr>
-        <w:t xml:space="preserve">) has received funding from the EMPIR </w:t>
-      </w:r>
-      <w:proofErr w:type="spellStart"/>
-      <w:r>
-        <w:rPr>
-          <w:i/>
-          <w:iCs/>
-          <w:lang w:val="en-US" w:eastAsia="zh-CN"/>
-        </w:rPr>
-        <w:t>programme</w:t>
-      </w:r>
-      <w:proofErr w:type="spellEnd"/>
-      <w:r>
-        <w:rPr>
-          <w:i/>
-          <w:iCs/>
-          <w:lang w:val="en-US" w:eastAsia="zh-CN"/>
-        </w:rPr>
-        <w:t xml:space="preserve"> co-financed by the Participating States and from the European Union's Horizon 2020 research and innovation </w:t>
-      </w:r>
-      <w:proofErr w:type="spellStart"/>
-      <w:r>
-        <w:rPr>
-          <w:i/>
-          <w:iCs/>
-          <w:lang w:val="en-US" w:eastAsia="zh-CN"/>
-        </w:rPr>
-        <w:t>programme</w:t>
-      </w:r>
-      <w:proofErr w:type="spellEnd"/>
-      <w:r>
-        <w:rPr>
-          <w:i/>
-          <w:iCs/>
-          <w:lang w:val="en-US" w:eastAsia="zh-CN"/>
-        </w:rPr>
-        <w:t>."</w:t>
+        <w:t>) has received funding from the EMPIR programme co-financed by the Participating States and from the European Union's Horizon 2020 research and innovation programme."</w:t>
       </w:r>
     </w:p>
     <w:sectPr>
@@ -2978,7 +2880,7 @@
 </file>
 
 <file path=word/numbering.xml><?xml version="1.0" encoding="utf-8"?>
-<w:numbering xmlns:wpc="http://schemas.microsoft.com/office/word/2010/wordprocessingCanvas" xmlns:cx="http://schemas.microsoft.com/office/drawing/2014/chartex" xmlns:cx1="http://schemas.microsoft.com/office/drawing/2015/9/8/chartex" xmlns:cx2="http://schemas.microsoft.com/office/drawing/2015/10/21/chartex" xmlns:cx3="http://schemas.microsoft.com/office/drawing/2016/5/9/chartex" xmlns:cx4="http://schemas.microsoft.com/office/drawing/2016/5/10/chartex" xmlns:cx5="http://schemas.microsoft.com/office/drawing/2016/5/11/chartex" xmlns:cx6="http://schemas.microsoft.com/office/drawing/2016/5/12/chartex" xmlns:cx7="http://schemas.microsoft.com/office/drawing/2016/5/13/chartex" xmlns:cx8="http://schemas.microsoft.com/office/drawing/2016/5/14/chartex" xmlns:mc="http://schemas.openxmlformats.org/markup-compatibility/2006" xmlns:aink="http://schemas.microsoft.com/office/drawing/2016/ink" xmlns:am3d="http://schemas.microsoft.com/office/drawing/2017/model3d" xmlns:o="urn:schemas-microsoft-com:office:office" xmlns:r="http://schemas.openxmlformats.org/officeDocument/2006/relationships" xmlns:m="http://schemas.openxmlformats.org/officeDocument/2006/math" xmlns:v="urn:schemas-microsoft-com:vml" xmlns:wp14="http://schemas.microsoft.com/office/word/2010/wordprocessingDrawing" xmlns:wp="http://schemas.openxmlformats.org/drawingml/2006/wordprocessingDrawing" xmlns:w10="urn:schemas-microsoft-com:office:word" xmlns:w="http://schemas.openxmlformats.org/wordprocessingml/2006/main" xmlns:w14="http://schemas.microsoft.com/office/word/2010/wordml" xmlns:w15="http://schemas.microsoft.com/office/word/2012/wordml" xmlns:w16cex="http://schemas.microsoft.com/office/word/2018/wordml/cex" xmlns:w16cid="http://schemas.microsoft.com/office/word/2016/wordml/cid" xmlns:w16="http://schemas.microsoft.com/office/word/2018/wordml" xmlns:w16sdtdh="http://schemas.microsoft.com/office/word/2020/wordml/sdtdatahash" xmlns:w16se="http://schemas.microsoft.com/office/word/2015/wordml/symex" xmlns:wpg="http://schemas.microsoft.com/office/word/2010/wordprocessingGroup" xmlns:wpi="http://schemas.microsoft.com/office/word/2010/wordprocessingInk" xmlns:wne="http://schemas.microsoft.com/office/word/2006/wordml" xmlns:wps="http://schemas.microsoft.com/office/word/2010/wordprocessingShape" mc:Ignorable="w14 w15 w16se w16cid w16 w16cex w16sdtdh wp14">
+<w:numbering xmlns:wpc="http://schemas.microsoft.com/office/word/2010/wordprocessingCanvas" xmlns:cx="http://schemas.microsoft.com/office/drawing/2014/chartex" xmlns:cx1="http://schemas.microsoft.com/office/drawing/2015/9/8/chartex" xmlns:cx2="http://schemas.microsoft.com/office/drawing/2015/10/21/chartex" xmlns:cx3="http://schemas.microsoft.com/office/drawing/2016/5/9/chartex" xmlns:cx4="http://schemas.microsoft.com/office/drawing/2016/5/10/chartex" xmlns:cx5="http://schemas.microsoft.com/office/drawing/2016/5/11/chartex" xmlns:cx6="http://schemas.microsoft.com/office/drawing/2016/5/12/chartex" xmlns:cx7="http://schemas.microsoft.com/office/drawing/2016/5/13/chartex" xmlns:cx8="http://schemas.microsoft.com/office/drawing/2016/5/14/chartex" xmlns:mc="http://schemas.openxmlformats.org/markup-compatibility/2006" xmlns:aink="http://schemas.microsoft.com/office/drawing/2016/ink" xmlns:am3d="http://schemas.microsoft.com/office/drawing/2017/model3d" xmlns:o="urn:schemas-microsoft-com:office:office" xmlns:oel="http://schemas.microsoft.com/office/2019/extlst" xmlns:r="http://schemas.openxmlformats.org/officeDocument/2006/relationships" xmlns:m="http://schemas.openxmlformats.org/officeDocument/2006/math" xmlns:v="urn:schemas-microsoft-com:vml" xmlns:wp14="http://schemas.microsoft.com/office/word/2010/wordprocessingDrawing" xmlns:wp="http://schemas.openxmlformats.org/drawingml/2006/wordprocessingDrawing" xmlns:w10="urn:schemas-microsoft-com:office:word" xmlns:w="http://schemas.openxmlformats.org/wordprocessingml/2006/main" xmlns:w14="http://schemas.microsoft.com/office/word/2010/wordml" xmlns:w15="http://schemas.microsoft.com/office/word/2012/wordml" xmlns:w16cex="http://schemas.microsoft.com/office/word/2018/wordml/cex" xmlns:w16cid="http://schemas.microsoft.com/office/word/2016/wordml/cid" xmlns:w16="http://schemas.microsoft.com/office/word/2018/wordml" xmlns:w16sdtdh="http://schemas.microsoft.com/office/word/2020/wordml/sdtdatahash" xmlns:w16se="http://schemas.microsoft.com/office/word/2015/wordml/symex" xmlns:wpg="http://schemas.microsoft.com/office/word/2010/wordprocessingGroup" xmlns:wpi="http://schemas.microsoft.com/office/word/2010/wordprocessingInk" xmlns:wne="http://schemas.microsoft.com/office/word/2006/wordml" xmlns:wps="http://schemas.microsoft.com/office/word/2010/wordprocessingShape" mc:Ignorable="w14 w15 w16se w16cid w16 w16cex w16sdtdh wp14">
   <w:abstractNum w:abstractNumId="0" w15:restartNumberingAfterBreak="0">
     <w:nsid w:val="14DE2A77"/>
     <w:multiLevelType w:val="hybridMultilevel"/>
@@ -3935,46 +3837,46 @@
       </w:rPr>
     </w:lvl>
   </w:abstractNum>
-  <w:num w:numId="1">
+  <w:num w:numId="1" w16cid:durableId="1758285218">
     <w:abstractNumId w:val="2"/>
   </w:num>
-  <w:num w:numId="2">
+  <w:num w:numId="2" w16cid:durableId="597173569">
     <w:abstractNumId w:val="1"/>
   </w:num>
-  <w:num w:numId="3">
+  <w:num w:numId="3" w16cid:durableId="1462458399">
     <w:abstractNumId w:val="6"/>
   </w:num>
-  <w:num w:numId="4">
+  <w:num w:numId="4" w16cid:durableId="1870489269">
     <w:abstractNumId w:val="0"/>
   </w:num>
-  <w:num w:numId="5">
+  <w:num w:numId="5" w16cid:durableId="1009524893">
     <w:abstractNumId w:val="3"/>
   </w:num>
-  <w:num w:numId="6">
+  <w:num w:numId="6" w16cid:durableId="1217084815">
     <w:abstractNumId w:val="7"/>
   </w:num>
-  <w:num w:numId="7">
+  <w:num w:numId="7" w16cid:durableId="1916162119">
     <w:abstractNumId w:val="4"/>
   </w:num>
-  <w:num w:numId="8">
+  <w:num w:numId="8" w16cid:durableId="1962682667">
     <w:abstractNumId w:val="5"/>
   </w:num>
-  <w:num w:numId="9">
+  <w:num w:numId="9" w16cid:durableId="1938445636">
     <w:abstractNumId w:val="5"/>
   </w:num>
-  <w:num w:numId="10">
+  <w:num w:numId="10" w16cid:durableId="427703442">
     <w:abstractNumId w:val="5"/>
   </w:num>
-  <w:num w:numId="11">
+  <w:num w:numId="11" w16cid:durableId="1310280417">
     <w:abstractNumId w:val="5"/>
   </w:num>
-  <w:num w:numId="12">
+  <w:num w:numId="12" w16cid:durableId="811823867">
     <w:abstractNumId w:val="5"/>
   </w:num>
-  <w:num w:numId="13">
+  <w:num w:numId="13" w16cid:durableId="1661810820">
     <w:abstractNumId w:val="5"/>
   </w:num>
-  <w:num w:numId="14">
+  <w:num w:numId="14" w16cid:durableId="785343662">
     <w:abstractNumId w:val="5"/>
   </w:num>
 </w:numbering>
@@ -5057,6 +4959,18 @@
       <w:ind w:left="200"/>
     </w:pPr>
   </w:style>
+  <w:style w:type="character" w:styleId="FollowedHyperlink">
+    <w:name w:val="FollowedHyperlink"/>
+    <w:basedOn w:val="DefaultParagraphFont"/>
+    <w:uiPriority w:val="99"/>
+    <w:semiHidden/>
+    <w:unhideWhenUsed/>
+    <w:rsid w:val="00497B4F"/>
+    <w:rPr>
+      <w:color w:val="954F72" w:themeColor="followedHyperlink"/>
+      <w:u w:val="single"/>
+    </w:rPr>
+  </w:style>
 </w:styles>
 </file>
 

</xml_diff>